<commit_message>
Add review & PPTX, update docx
Add project review file Florian/REVUE DE PROJET N°2.mvdx and presentation partie commune/Partie commune.pptx. Update Florian/Document complémentair1.docx (binary changes) and remove the temporary Office lock file for that document. General project documentation additions and cleanup.
</commit_message>
<xml_diff>
--- a/Florian/Document complémentair1.docx
+++ b/Florian/Document complémentair1.docx
@@ -95,6 +95,157 @@
       </w:r>
       <w:r>
         <w:t xml:space="preserve"> des éléments réels comme le Raspberry Pi 5 et le RCC-02.</w:t>
+      </w:r>
+    </w:p>
+    <w:p>
+      <w:pPr>
+        <w:rPr>
+          <w:b/>
+          <w:bCs/>
+        </w:rPr>
+      </w:pPr>
+      <w:r>
+        <w:rPr>
+          <w:b/>
+          <w:bCs/>
+        </w:rPr>
+        <w:t xml:space="preserve">Diapositive 3 Diagramme de classe </w:t>
+      </w:r>
+    </w:p>
+    <w:p>
+      <w:r>
+        <w:t xml:space="preserve">Sur ce diagramme on peut voir les différentes structures comme la partie production d’énergie avec les panneaux photovoltaïque, </w:t>
+      </w:r>
+    </w:p>
+    <w:p>
+      <w:r>
+        <w:t xml:space="preserve">Eolienne nous avons donc la partie de mesure par des capteurs de présence et température </w:t>
+      </w:r>
+    </w:p>
+    <w:p>
+      <w:r>
+        <w:t xml:space="preserve">Il y a aussi un système de serveur et de base de données et la partie affichage </w:t>
+      </w:r>
+    </w:p>
+    <w:p>
+      <w:pPr>
+        <w:rPr>
+          <w:b/>
+          <w:bCs/>
+        </w:rPr>
+      </w:pPr>
+      <w:r>
+        <w:rPr>
+          <w:b/>
+          <w:bCs/>
+        </w:rPr>
+        <w:t>Diagramme 4 Réseau</w:t>
+      </w:r>
+    </w:p>
+    <w:p>
+      <w:r>
+        <w:lastRenderedPageBreak/>
+        <w:t xml:space="preserve">J’ai également eu l'opportunité de simuler le réseau du projet </w:t>
+      </w:r>
+      <w:proofErr w:type="spellStart"/>
+      <w:r>
+        <w:t>InfoProd</w:t>
+      </w:r>
+      <w:proofErr w:type="spellEnd"/>
+      <w:r>
+        <w:t xml:space="preserve">, ce qui nous permet de modéliser le réseau sans avoir besoin d'utiliser le matériel </w:t>
+      </w:r>
+      <w:proofErr w:type="spellStart"/>
+      <w:proofErr w:type="gramStart"/>
+      <w:r>
+        <w:t>physique.J’ai</w:t>
+      </w:r>
+      <w:proofErr w:type="spellEnd"/>
+      <w:proofErr w:type="gramEnd"/>
+      <w:r>
+        <w:t xml:space="preserve"> également eu l'opportunité de simuler le réseau du projet </w:t>
+      </w:r>
+      <w:proofErr w:type="spellStart"/>
+      <w:r>
+        <w:t>InfoProd</w:t>
+      </w:r>
+      <w:proofErr w:type="spellEnd"/>
+      <w:r>
+        <w:t>, ce qui nous permet de modéliser le réseau sans avoir besoin d'utiliser le matériel physique.</w:t>
+      </w:r>
+    </w:p>
+    <w:p/>
+    <w:p>
+      <w:pPr>
+        <w:rPr>
+          <w:b/>
+          <w:bCs/>
+        </w:rPr>
+      </w:pPr>
+      <w:r>
+        <w:rPr>
+          <w:b/>
+          <w:bCs/>
+        </w:rPr>
+        <w:t xml:space="preserve">Diagramme 5 </w:t>
+      </w:r>
+      <w:proofErr w:type="spellStart"/>
+      <w:r>
+        <w:rPr>
+          <w:b/>
+          <w:bCs/>
+        </w:rPr>
+        <w:t>Github</w:t>
+      </w:r>
+      <w:proofErr w:type="spellEnd"/>
+      <w:r>
+        <w:rPr>
+          <w:b/>
+          <w:bCs/>
+        </w:rPr>
+        <w:t xml:space="preserve"> </w:t>
+      </w:r>
+    </w:p>
+    <w:p>
+      <w:pPr>
+        <w:rPr>
+          <w:b/>
+          <w:bCs/>
+        </w:rPr>
+      </w:pPr>
+      <w:r>
+        <w:rPr>
+          <w:rStyle w:val="agcmg"/>
+        </w:rPr>
+        <w:t xml:space="preserve">J’ai également mis en place, avec l’aide de camarades d’un autre groupe, un logiciel de </w:t>
+      </w:r>
+      <w:proofErr w:type="spellStart"/>
+      <w:r>
+        <w:rPr>
+          <w:rStyle w:val="agcmg"/>
+        </w:rPr>
+        <w:t>versionnement</w:t>
+      </w:r>
+      <w:proofErr w:type="spellEnd"/>
+      <w:r>
+        <w:rPr>
+          <w:rStyle w:val="agcmg"/>
+        </w:rPr>
+        <w:t>. Cela m’a beaucoup aidé car c’est plus facile de partager des fichiers avec le reste du groupe d’</w:t>
+      </w:r>
+      <w:proofErr w:type="spellStart"/>
+      <w:r>
+        <w:rPr>
+          <w:rStyle w:val="agcmg"/>
+        </w:rPr>
+        <w:t>InfoProd</w:t>
+      </w:r>
+      <w:proofErr w:type="spellEnd"/>
+      <w:r>
+        <w:rPr>
+          <w:rStyle w:val="agcmg"/>
+        </w:rPr>
+        <w:t>.</w:t>
       </w:r>
     </w:p>
     <w:p/>
@@ -592,6 +743,23 @@
       <w:lang w:eastAsia="fr-FR"/>
     </w:rPr>
   </w:style>
+  <w:style w:type="paragraph" w:styleId="NormalWeb">
+    <w:name w:val="Normal (Web)"/>
+    <w:basedOn w:val="Normal"/>
+    <w:uiPriority w:val="99"/>
+    <w:semiHidden/>
+    <w:unhideWhenUsed/>
+    <w:rsid w:val="00607302"/>
+    <w:pPr>
+      <w:spacing w:before="100" w:beforeAutospacing="1" w:after="100" w:afterAutospacing="1" w:line="240" w:lineRule="auto"/>
+    </w:pPr>
+    <w:rPr>
+      <w:rFonts w:ascii="Times New Roman" w:eastAsia="Times New Roman" w:hAnsi="Times New Roman" w:cs="Times New Roman"/>
+      <w:sz w:val="24"/>
+      <w:szCs w:val="24"/>
+      <w:lang w:eastAsia="fr-FR"/>
+    </w:rPr>
+  </w:style>
 </w:styles>
 </file>
 

</xml_diff>